<commit_message>
Added Task 2 files
Updated group tasks
Added AI declarations
</commit_message>
<xml_diff>
--- a/Comp1236/GroupProject/GroupTasks.docx
+++ b/Comp1236/GroupProject/GroupTasks.docx
@@ -34,7 +34,19 @@
     </w:p>
     <w:p>
       <w:r>
-        <w:t xml:space="preserve">Used Visual Studio Code Insiders, Git Bash &amp; </w:t>
+        <w:t>Used Visual Studio Code Insiders</w:t>
+      </w:r>
+      <w:r>
+        <w:t xml:space="preserve"> &amp;</w:t>
+      </w:r>
+      <w:r>
+        <w:t xml:space="preserve"> Git Bash </w:t>
+      </w:r>
+      <w:r>
+        <w:t>for code. Used</w:t>
+      </w:r>
+      <w:r>
+        <w:t xml:space="preserve"> </w:t>
       </w:r>
       <w:hyperlink r:id="rId4" w:history="1">
         <w:r>
@@ -45,7 +57,7 @@
         </w:r>
       </w:hyperlink>
       <w:r>
-        <w:t xml:space="preserve"> for flowcharts</w:t>
+        <w:t xml:space="preserve"> for flowchart</w:t>
       </w:r>
     </w:p>
     <w:p>
@@ -68,9 +80,30 @@
       <w:r>
         <w:t>Kamran Omar: Task 2</w:t>
       </w:r>
+      <w:r>
+        <w:t xml:space="preserve"> flowchart &amp; code</w:t>
+      </w:r>
+    </w:p>
+    <w:p>
+      <w:r>
+        <w:t xml:space="preserve">Used </w:t>
+      </w:r>
+      <w:hyperlink r:id="rId6" w:history="1">
+        <w:r>
+          <w:rPr>
+            <w:rStyle w:val="Hyperlink"/>
+          </w:rPr>
+          <w:t>Draw.io</w:t>
+        </w:r>
+      </w:hyperlink>
+      <w:r>
+        <w:t xml:space="preserve"> for flowchart</w:t>
+      </w:r>
+      <w:r>
+        <w:t xml:space="preserve"> and Git Bash for code</w:t>
+      </w:r>
     </w:p>
     <w:p/>
-    <w:p/>
     <w:p>
       <w:r>
         <w:t>Zoe Kovac: Task 3</w:t>
@@ -83,7 +116,7 @@
       <w:r>
         <w:t xml:space="preserve">Used Visual Studio Code and </w:t>
       </w:r>
-      <w:hyperlink r:id="rId6" w:history="1">
+      <w:hyperlink r:id="rId7" w:history="1">
         <w:r>
           <w:rPr>
             <w:rStyle w:val="Hyperlink"/>
@@ -1045,6 +1078,18 @@
       <w:shd w:val="clear" w:color="auto" w:fill="E1DFDD"/>
     </w:rPr>
   </w:style>
+  <w:style w:type="character" w:styleId="FollowedHyperlink">
+    <w:name w:val="FollowedHyperlink"/>
+    <w:basedOn w:val="DefaultParagraphFont"/>
+    <w:uiPriority w:val="99"/>
+    <w:semiHidden/>
+    <w:unhideWhenUsed/>
+    <w:rsid w:val="00D06884"/>
+    <w:rPr>
+      <w:color w:val="96607D" w:themeColor="followedHyperlink"/>
+      <w:u w:val="single"/>
+    </w:rPr>
+  </w:style>
 </w:styles>
 </file>
 

</xml_diff>